<commit_message>
Add the ASCII Code Library for LCDModule Code
</commit_message>
<xml_diff>
--- a/LCDOperation/ZIKU/Manual.docx
+++ b/LCDOperation/ZIKU/Manual.docx
@@ -18,7 +18,6 @@
     <w:p>
       <w:pPr>
         <w:rPr>
-          <w:rFonts w:hint="eastAsia"/>
           <w:sz w:val="24"/>
         </w:rPr>
       </w:pPr>
@@ -119,8 +118,6 @@
         </w:rPr>
         <w:t>；</w:t>
       </w:r>
-      <w:bookmarkStart w:id="0" w:name="_GoBack"/>
-      <w:bookmarkEnd w:id="0"/>
     </w:p>
     <w:p>
       <w:pPr>
@@ -161,45 +158,83 @@
         <w:spacing w:line="360" w:lineRule="exact"/>
         <w:ind w:firstLineChars="0"/>
         <w:rPr>
+          <w:rFonts w:ascii="Times New Roman" w:hAnsi="Times New Roman" w:cs="Times New Roman"/>
+          <w:sz w:val="24"/>
+        </w:rPr>
+      </w:pPr>
+      <w:r>
+        <w:rPr>
+          <w:rFonts w:ascii="Times New Roman" w:hAnsi="Times New Roman" w:cs="Times New Roman"/>
+          <w:sz w:val="24"/>
+        </w:rPr>
+        <w:t>标准字库选用</w:t>
+      </w:r>
+      <w:r>
+        <w:rPr>
           <w:rFonts w:ascii="Times New Roman" w:hAnsi="Times New Roman" w:cs="Times New Roman" w:hint="eastAsia"/>
           <w:sz w:val="24"/>
         </w:rPr>
-      </w:pPr>
+        <w:t>GB23</w:t>
+      </w:r>
       <w:r>
         <w:rPr>
           <w:rFonts w:ascii="Times New Roman" w:hAnsi="Times New Roman" w:cs="Times New Roman"/>
           <w:sz w:val="24"/>
         </w:rPr>
-        <w:t>标准字库选用</w:t>
+        <w:t>1</w:t>
       </w:r>
       <w:r>
         <w:rPr>
           <w:rFonts w:ascii="Times New Roman" w:hAnsi="Times New Roman" w:cs="Times New Roman" w:hint="eastAsia"/>
           <w:sz w:val="24"/>
         </w:rPr>
-        <w:t>GB23</w:t>
-      </w:r>
+        <w:t>2</w:t>
+      </w:r>
+      <w:r>
+        <w:rPr>
+          <w:rFonts w:ascii="Times New Roman" w:hAnsi="Times New Roman" w:cs="Times New Roman" w:hint="eastAsia"/>
+          <w:sz w:val="24"/>
+        </w:rPr>
+        <w:t>；</w:t>
+      </w:r>
+    </w:p>
+    <w:p>
+      <w:pPr>
+        <w:pStyle w:val="a3"/>
+        <w:numPr>
+          <w:ilvl w:val="0"/>
+          <w:numId w:val="1"/>
+        </w:numPr>
+        <w:spacing w:line="360" w:lineRule="exact"/>
+        <w:ind w:firstLineChars="0"/>
+        <w:rPr>
+          <w:rFonts w:ascii="Times New Roman" w:hAnsi="Times New Roman" w:cs="Times New Roman" w:hint="eastAsia"/>
+          <w:sz w:val="24"/>
+        </w:rPr>
+      </w:pPr>
       <w:r>
         <w:rPr>
           <w:rFonts w:ascii="Times New Roman" w:hAnsi="Times New Roman" w:cs="Times New Roman"/>
           <w:sz w:val="24"/>
         </w:rPr>
-        <w:t>1</w:t>
+        <w:t>英文字体选用</w:t>
       </w:r>
       <w:r>
         <w:rPr>
           <w:rFonts w:ascii="Times New Roman" w:hAnsi="Times New Roman" w:cs="Times New Roman" w:hint="eastAsia"/>
           <w:sz w:val="24"/>
         </w:rPr>
-        <w:t>2</w:t>
-      </w:r>
-      <w:r>
-        <w:rPr>
-          <w:rFonts w:ascii="Times New Roman" w:hAnsi="Times New Roman" w:cs="Times New Roman" w:hint="eastAsia"/>
-          <w:sz w:val="24"/>
-        </w:rPr>
-        <w:t>；</w:t>
-      </w:r>
+        <w:t>Cour</w:t>
+      </w:r>
+      <w:r>
+        <w:rPr>
+          <w:rFonts w:ascii="Times New Roman" w:hAnsi="Times New Roman" w:cs="Times New Roman"/>
+          <w:sz w:val="24"/>
+        </w:rPr>
+        <w:t>ier New</w:t>
+      </w:r>
+      <w:bookmarkStart w:id="0" w:name="_GoBack"/>
+      <w:bookmarkEnd w:id="0"/>
     </w:p>
     <w:sectPr>
       <w:pgSz w:w="11906" w:h="16838"/>

</xml_diff>